<commit_message>
added personal information to the personal info document
</commit_message>
<xml_diff>
--- a/Report/Personal Information.docx
+++ b/Report/Personal Information.docx
@@ -1,6 +1,6 @@
 
 <file path=word/document.xml><?xml version="1.0" encoding="utf-8"?>
-<w:document xmlns:wpc="http://schemas.microsoft.com/office/word/2010/wordprocessingCanvas" xmlns:cx="http://schemas.microsoft.com/office/drawing/2014/chartex" xmlns:cx1="http://schemas.microsoft.com/office/drawing/2015/9/8/chartex" xmlns:cx2="http://schemas.microsoft.com/office/drawing/2015/10/21/chartex" xmlns:cx3="http://schemas.microsoft.com/office/drawing/2016/5/9/chartex" xmlns:cx4="http://schemas.microsoft.com/office/drawing/2016/5/10/chartex" xmlns:cx5="http://schemas.microsoft.com/office/drawing/2016/5/11/chartex" xmlns:cx6="http://schemas.microsoft.com/office/drawing/2016/5/12/chartex" xmlns:cx7="http://schemas.microsoft.com/office/drawing/2016/5/13/chartex" xmlns:cx8="http://schemas.microsoft.com/office/drawing/2016/5/14/chartex" xmlns:mc="http://schemas.openxmlformats.org/markup-compatibility/2006" xmlns:aink="http://schemas.microsoft.com/office/drawing/2016/ink" xmlns:am3d="http://schemas.microsoft.com/office/drawing/2017/model3d" xmlns:o="urn:schemas-microsoft-com:office:office" xmlns:r="http://schemas.openxmlformats.org/officeDocument/2006/relationships" xmlns:m="http://schemas.openxmlformats.org/officeDocument/2006/math" xmlns:v="urn:schemas-microsoft-com:vml" xmlns:wp14="http://schemas.microsoft.com/office/word/2010/wordprocessingDrawing" xmlns:wp="http://schemas.openxmlformats.org/drawingml/2006/wordprocessingDrawing" xmlns:w10="urn:schemas-microsoft-com:office:word" xmlns:w="http://schemas.openxmlformats.org/wordprocessingml/2006/main" xmlns:w14="http://schemas.microsoft.com/office/word/2010/wordml" xmlns:w15="http://schemas.microsoft.com/office/word/2012/wordml" xmlns:w16cid="http://schemas.microsoft.com/office/word/2016/wordml/cid" xmlns:w16se="http://schemas.microsoft.com/office/word/2015/wordml/symex" xmlns:wpg="http://schemas.microsoft.com/office/word/2010/wordprocessingGroup" xmlns:wpi="http://schemas.microsoft.com/office/word/2010/wordprocessingInk" xmlns:wne="http://schemas.microsoft.com/office/word/2006/wordml" xmlns:wps="http://schemas.microsoft.com/office/word/2010/wordprocessingShape" mc:Ignorable="w14 w15 w16se w16cid wp14">
+<w:document xmlns:wpc="http://schemas.microsoft.com/office/word/2010/wordprocessingCanvas" xmlns:mc="http://schemas.openxmlformats.org/markup-compatibility/2006" xmlns:o="urn:schemas-microsoft-com:office:office" xmlns:r="http://schemas.openxmlformats.org/officeDocument/2006/relationships" xmlns:m="http://schemas.openxmlformats.org/officeDocument/2006/math" xmlns:v="urn:schemas-microsoft-com:vml" xmlns:wp14="http://schemas.microsoft.com/office/word/2010/wordprocessingDrawing" xmlns:wp="http://schemas.openxmlformats.org/drawingml/2006/wordprocessingDrawing" xmlns:w10="urn:schemas-microsoft-com:office:word" xmlns:w="http://schemas.openxmlformats.org/wordprocessingml/2006/main" xmlns:w14="http://schemas.microsoft.com/office/word/2010/wordml" xmlns:w15="http://schemas.microsoft.com/office/word/2012/wordml" xmlns:wpg="http://schemas.microsoft.com/office/word/2010/wordprocessingGroup" xmlns:wpi="http://schemas.microsoft.com/office/word/2010/wordprocessingInk" xmlns:wne="http://schemas.microsoft.com/office/word/2006/wordml" xmlns:wps="http://schemas.microsoft.com/office/word/2010/wordprocessingShape" mc:Ignorable="w14 w15 wp14">
   <w:body>
     <w:p>
       <w:pPr>
@@ -24,10 +24,78 @@
     </w:p>
     <w:p>
       <w:r>
-        <w:t>I’m 27, live on the northern end of the Gold Coast. I have 2 daughters and a spouse. I like tinkering with things like motors, computers and various other gadgets (though I’m still learning a lot and am not very good!). I enjoy the idea of software engineering though have very little experience in it. In the same boat I also like database design and implementation. Unfortunately other than a Diploma in IT General I have no formal experience in IT but have self taught a range of IT skills from building desktop PC’s and servers, VBA, HTML/CSS and database integration using MySQL.  I’m very happy to be a part of &lt;insert team name&gt; and am looking forward to working on this project with the team!</w:t>
+        <w:t xml:space="preserve">I’m 27, live on the northern end of the Gold Coast. I have 2 daughters and a spouse. I like tinkering with things like motors, computers and various other gadgets (though I’m still learning a lot and am not very </w:t>
+      </w:r>
+      <w:proofErr w:type="gramStart"/>
+      <w:r>
+        <w:t>good</w:t>
+      </w:r>
+      <w:proofErr w:type="gramEnd"/>
+      <w:r>
+        <w:t>!). I enjoy the idea of software engineering though have very little experience in it. In the same boat I also like database design and implementation. Unfortunately other than a Diploma in IT General I have no formal</w:t>
+      </w:r>
+      <w:r>
+        <w:t xml:space="preserve"> experience in IT but have self-</w:t>
+      </w:r>
+      <w:r>
+        <w:t>taught a range of IT skills from building desktop PC’s and servers, VBA, HTML/CSS and database integration using MySQL.  I’m very happy to be a part of &lt;insert team name&gt; and am looking forward to working on this project with the team!</w:t>
+      </w:r>
+    </w:p>
+    <w:p/>
+    <w:p>
+      <w:r>
+        <w:t xml:space="preserve">Stanton </w:t>
+      </w:r>
+      <w:proofErr w:type="spellStart"/>
+      <w:r>
+        <w:t>Wightwick</w:t>
+      </w:r>
+      <w:proofErr w:type="spellEnd"/>
+      <w:r>
+        <w:t xml:space="preserve"> – S3819611</w:t>
+      </w:r>
+    </w:p>
+    <w:p>
+      <w:r>
+        <w:t xml:space="preserve">I’m 26, hail from Melbourne CBD. I am a huge basketball and combat sports fan, having played the former most my life and also competed in the latter a couple of times. </w:t>
+      </w:r>
+      <w:r>
+        <w:t xml:space="preserve">I also have an unhealthy obsession with watches (save your wallet, do not get into this hobby!!) </w:t>
+      </w:r>
+      <w:r>
+        <w:t>My interest in I.T has definitely been amplified through my full time job as a banker, and seeing the industry’s focus shift to improvement in technology,</w:t>
+      </w:r>
+      <w:r>
+        <w:t xml:space="preserve"> systems etc.</w:t>
+      </w:r>
+      <w:r>
+        <w:t xml:space="preserve"> </w:t>
+      </w:r>
+      <w:r>
+        <w:t>Currently, (</w:t>
+      </w:r>
+      <w:r>
+        <w:t>which i</w:t>
+      </w:r>
+      <w:r>
+        <w:t xml:space="preserve">ntro to RMIT has helped me realise) I enjoy more so the front end development/software dev side. </w:t>
+      </w:r>
+      <w:r>
+        <w:t>I am drawn to</w:t>
       </w:r>
       <w:bookmarkStart w:id="0" w:name="_GoBack"/>
       <w:bookmarkEnd w:id="0"/>
+      <w:r>
+        <w:t xml:space="preserve"> ‘ease of life’ type applications and nicely designed, interactive interfaces. I have no formal education, my minimal I.T skills are mostly self-taught (Excel, VBA, HTML/CSS, Python) either job necessity or through websites such as </w:t>
+      </w:r>
+      <w:proofErr w:type="spellStart"/>
+      <w:r>
+        <w:t>Udemy</w:t>
+      </w:r>
+      <w:proofErr w:type="spellEnd"/>
+      <w:r>
+        <w:t>, EDX, YouTube etc. I’m excited to work with &lt;insert team name&gt;, and can’t wait to see what we come up with!</w:t>
+      </w:r>
     </w:p>
     <w:p/>
     <w:p/>
@@ -42,7 +110,7 @@
 </file>
 
 <file path=word/styles.xml><?xml version="1.0" encoding="utf-8"?>
-<w:styles xmlns:mc="http://schemas.openxmlformats.org/markup-compatibility/2006" xmlns:r="http://schemas.openxmlformats.org/officeDocument/2006/relationships" xmlns:w="http://schemas.openxmlformats.org/wordprocessingml/2006/main" xmlns:w14="http://schemas.microsoft.com/office/word/2010/wordml" xmlns:w15="http://schemas.microsoft.com/office/word/2012/wordml" xmlns:w16cid="http://schemas.microsoft.com/office/word/2016/wordml/cid" xmlns:w16se="http://schemas.microsoft.com/office/word/2015/wordml/symex" mc:Ignorable="w14 w15 w16se w16cid">
+<w:styles xmlns:mc="http://schemas.openxmlformats.org/markup-compatibility/2006" xmlns:r="http://schemas.openxmlformats.org/officeDocument/2006/relationships" xmlns:w="http://schemas.openxmlformats.org/wordprocessingml/2006/main" xmlns:w14="http://schemas.microsoft.com/office/word/2010/wordml" xmlns:w15="http://schemas.microsoft.com/office/word/2012/wordml" mc:Ignorable="w14 w15">
   <w:docDefaults>
     <w:rPrDefault>
       <w:rPr>
@@ -58,7 +126,7 @@
       </w:pPr>
     </w:pPrDefault>
   </w:docDefaults>
-  <w:latentStyles w:defLockedState="0" w:defUIPriority="99" w:defSemiHidden="0" w:defUnhideWhenUsed="0" w:defQFormat="0" w:count="377">
+  <w:latentStyles w:defLockedState="0" w:defUIPriority="99" w:defSemiHidden="0" w:defUnhideWhenUsed="0" w:defQFormat="0" w:count="371">
     <w:lsdException w:name="Normal" w:uiPriority="0" w:qFormat="1"/>
     <w:lsdException w:name="heading 1" w:uiPriority="9" w:qFormat="1"/>
     <w:lsdException w:name="heading 2" w:semiHidden="1" w:uiPriority="9" w:unhideWhenUsed="1" w:qFormat="1"/>
@@ -430,12 +498,6 @@
     <w:lsdException w:name="List Table 5 Dark Accent 6" w:uiPriority="50"/>
     <w:lsdException w:name="List Table 6 Colorful Accent 6" w:uiPriority="51"/>
     <w:lsdException w:name="List Table 7 Colorful Accent 6" w:uiPriority="52"/>
-    <w:lsdException w:name="Mention" w:semiHidden="1" w:unhideWhenUsed="1"/>
-    <w:lsdException w:name="Smart Hyperlink" w:semiHidden="1" w:unhideWhenUsed="1"/>
-    <w:lsdException w:name="Hashtag" w:semiHidden="1" w:unhideWhenUsed="1"/>
-    <w:lsdException w:name="Unresolved Mention" w:semiHidden="1" w:unhideWhenUsed="1"/>
-    <w:lsdException w:name="Smart Link" w:semiHidden="1" w:unhideWhenUsed="1"/>
-    <w:lsdException w:name="Smart Link Error" w:semiHidden="1" w:unhideWhenUsed="1"/>
   </w:latentStyles>
   <w:style w:type="paragraph" w:default="1" w:styleId="Normal">
     <w:name w:val="Normal"/>

</xml_diff>

<commit_message>
added jenna's personal info
</commit_message>
<xml_diff>
--- a/Report/Personal Information.docx
+++ b/Report/Personal Information.docx
@@ -83,21 +83,68 @@
       <w:r>
         <w:t>I am drawn to</w:t>
       </w:r>
+      <w:r>
+        <w:t xml:space="preserve"> ‘ease of life’ type applications and nicely designed, interactive interfaces. I have no formal education, my minimal I.T skills are mostly self-taught (Excel, VBA, HTML/CSS, Python) either job necessity or through websites such as </w:t>
+      </w:r>
+      <w:proofErr w:type="spellStart"/>
+      <w:r>
+        <w:t>Udemy</w:t>
+      </w:r>
+      <w:proofErr w:type="spellEnd"/>
+      <w:r>
+        <w:t>, EDX, YouTube etc. I’m excited to work with &lt;insert team name&gt;, and can’t wait to see what we come up with!</w:t>
+      </w:r>
+    </w:p>
+    <w:p/>
+    <w:p>
       <w:bookmarkStart w:id="0" w:name="_GoBack"/>
       <w:bookmarkEnd w:id="0"/>
       <w:r>
-        <w:t xml:space="preserve"> ‘ease of life’ type applications and nicely designed, interactive interfaces. I have no formal education, my minimal I.T skills are mostly self-taught (Excel, VBA, HTML/CSS, Python) either job necessity or through websites such as </w:t>
+        <w:t xml:space="preserve">Jenna </w:t>
       </w:r>
       <w:proofErr w:type="spellStart"/>
       <w:r>
-        <w:t>Udemy</w:t>
+        <w:t>Wenn</w:t>
       </w:r>
       <w:proofErr w:type="spellEnd"/>
       <w:r>
-        <w:t>, EDX, YouTube etc. I’m excited to work with &lt;insert team name&gt;, and can’t wait to see what we come up with!</w:t>
+        <w:t xml:space="preserve"> -</w:t>
+      </w:r>
+      <w:r>
+        <w:t xml:space="preserve"> </w:t>
+      </w:r>
+      <w:r>
+        <w:t>S</w:t>
+      </w:r>
+      <w:r>
+        <w:t>3816643</w:t>
       </w:r>
     </w:p>
-    <w:p/>
+    <w:p>
+      <w:r>
+        <w:t xml:space="preserve">My name is Jenna </w:t>
+      </w:r>
+      <w:proofErr w:type="spellStart"/>
+      <w:r>
+        <w:t>Wenn</w:t>
+      </w:r>
+      <w:proofErr w:type="spellEnd"/>
+      <w:r>
+        <w:t xml:space="preserve"> my email is </w:t>
+      </w:r>
+      <w:hyperlink r:id="rId4">
+        <w:r>
+          <w:rPr>
+            <w:color w:val="1155CC"/>
+            <w:u w:val="single"/>
+          </w:rPr>
+          <w:t>jennawenn7@gmail.com</w:t>
+        </w:r>
+      </w:hyperlink>
+      <w:r>
+        <w:t xml:space="preserve"> and my student number is s3816643. My nationality is Australian, British and Irish. My culture is Australian. I have completed year 12 and was awarded my Western Certificate of Education, I also have a Certificate II in Sampling &amp; Measurement and my Certificate III in Business Administration. I have very basic language knowledge of Indonesian and Japanese. I love anime, gaming and almost every fantasy movie ever from Harry Potter to Lord of The Rings. I moved from Perth to Brisbane and have been to Japan once but would like to go back next year for the 2020 Olympics. I also do recreational shooting at a range though I’m not good.</w:t>
+      </w:r>
+    </w:p>
     <w:p/>
     <w:sectPr>
       <w:pgSz w:w="11906" w:h="16838"/>

</xml_diff>